<commit_message>
Negrita y subrayado amarillo
</commit_message>
<xml_diff>
--- a/css/estilos.docx
+++ b/css/estilos.docx
@@ -10,10 +10,22 @@
     <w:p>
       <w:pPr>
         <w:rPr>
+          <w:b/>
+          <w:bCs/>
+          <w:i/>
+          <w:iCs/>
           <w:u w:val="single"/>
         </w:rPr>
       </w:pPr>
       <w:r>
+        <w:rPr>
+          <w:b/>
+          <w:bCs/>
+          <w:i/>
+          <w:iCs/>
+          <w:highlight w:val="yellow"/>
+          <w:u w:val="single"/>
+        </w:rPr>
         <w:t>Estoy aprendiendo Git</w:t>
       </w:r>
     </w:p>

</xml_diff>